<commit_message>
00:11 Unit08 Writing Upload PGW
</commit_message>
<xml_diff>
--- a/PGW/20190515/Writing.docx
+++ b/PGW/20190515/Writing.docx
@@ -107,8 +107,6 @@
           <w:sz w:val="22"/>
         </w:rPr>
       </w:pPr>
-      <w:bookmarkStart w:id="0" w:name="_GoBack"/>
-      <w:bookmarkEnd w:id="0"/>
     </w:p>
     <w:p>
       <w:pPr>
@@ -146,23 +144,10 @@
           <w:rFonts w:asciiTheme="majorHAnsi" w:eastAsiaTheme="majorHAnsi" w:hAnsiTheme="majorHAnsi" w:cs="맑은 고딕"/>
           <w:szCs w:val="20"/>
         </w:rPr>
-        <w:t>Currently, I live in an apartment with my family. So I always see them. Before I go to work, I see my family. And when I come back from work, I also see them. I think this is enough. Except for the time I spend at work, I meet my family almost all the time.</w:t>
+        <w:t>My best friend has a very standard appearance. He has black hair, black eyes and wears brown glasses. Sometimes he wears lenses. He is 179 centimeters tall. Maybe I think six feet. He also has a very good ratio. Because he has a small head. He usually doesn't eat well, so he is very slim and has very little muscles. He has little hair on his body. He has plain colored skin. In conclusion, he looks very ordinary. But unusually he has big hands and big feet. So he wears very big shoes. I think his foot size is 280 mm. His feet may be large, but he is very fast. I think you can easily imagine what he looks like.</w:t>
       </w:r>
-    </w:p>
-    <w:p>
-      <w:pPr>
-        <w:rPr>
-          <w:rFonts w:asciiTheme="majorHAnsi" w:eastAsiaTheme="majorHAnsi" w:hAnsiTheme="majorHAnsi" w:cs="맑은 고딕"/>
-          <w:szCs w:val="20"/>
-        </w:rPr>
-      </w:pPr>
-      <w:r>
-        <w:rPr>
-          <w:rFonts w:asciiTheme="majorHAnsi" w:eastAsiaTheme="majorHAnsi" w:hAnsiTheme="majorHAnsi" w:cs="맑은 고딕"/>
-          <w:szCs w:val="20"/>
-        </w:rPr>
-        <w:t>However, I don't have time to meet my friends because I spend almost all of my time at work. That's too bad. Sometimes I can see my friends who live close to me on weekends. My friends are also in a similar situation. All this is because of money. But there is no solution. After all I work for a company on weekdays, and sometimes I meet my friends on weekends. It's fine as I'm used to it now.</w:t>
-      </w:r>
+      <w:bookmarkStart w:id="0" w:name="_GoBack"/>
+      <w:bookmarkEnd w:id="0"/>
     </w:p>
     <w:sectPr>
       <w:pgSz w:w="11906" w:h="16838"/>

</xml_diff>